<commit_message>
Requerimientos y diseño (final)
</commit_message>
<xml_diff>
--- a/Documentos/RequerimientosyDiseno (diagramas).docx
+++ b/Documentos/RequerimientosyDiseno (diagramas).docx
@@ -391,6 +391,7 @@
           <w:docPartUnique/>
         </w:docPartObj>
       </w:sdtPr>
+      <w:sdtEndPr/>
       <w:sdtContent>
         <w:p>
           <w:pPr>
@@ -2201,7 +2202,43 @@
           <w:color w:val="222222"/>
           <w:shd w:val="clear" w:color="auto" w:fill="FFFFFF"/>
         </w:rPr>
-        <w:t>Extensible Markup Language, es un lenguaje de almacenamiento y transporte de datos.</w:t>
+        <w:t xml:space="preserve">Extensible </w:t>
+      </w:r>
+      <w:proofErr w:type="spellStart"/>
+      <w:r>
+        <w:rPr>
+          <w:rFonts w:ascii="Arial" w:hAnsi="Arial" w:cs="Arial"/>
+          <w:color w:val="222222"/>
+          <w:shd w:val="clear" w:color="auto" w:fill="FFFFFF"/>
+        </w:rPr>
+        <w:t>Markup</w:t>
+      </w:r>
+      <w:proofErr w:type="spellEnd"/>
+      <w:r>
+        <w:rPr>
+          <w:rFonts w:ascii="Arial" w:hAnsi="Arial" w:cs="Arial"/>
+          <w:color w:val="222222"/>
+          <w:shd w:val="clear" w:color="auto" w:fill="FFFFFF"/>
+        </w:rPr>
+        <w:t xml:space="preserve"> </w:t>
+      </w:r>
+      <w:proofErr w:type="spellStart"/>
+      <w:r>
+        <w:rPr>
+          <w:rFonts w:ascii="Arial" w:hAnsi="Arial" w:cs="Arial"/>
+          <w:color w:val="222222"/>
+          <w:shd w:val="clear" w:color="auto" w:fill="FFFFFF"/>
+        </w:rPr>
+        <w:t>Language</w:t>
+      </w:r>
+      <w:proofErr w:type="spellEnd"/>
+      <w:r>
+        <w:rPr>
+          <w:rFonts w:ascii="Arial" w:hAnsi="Arial" w:cs="Arial"/>
+          <w:color w:val="222222"/>
+          <w:shd w:val="clear" w:color="auto" w:fill="FFFFFF"/>
+        </w:rPr>
+        <w:t>, es un lenguaje de almacenamiento y transporte de datos.</w:t>
       </w:r>
     </w:p>
     <w:p>
@@ -2328,7 +2365,43 @@
           <w:sz w:val="24"/>
           <w:szCs w:val="24"/>
         </w:rPr>
-        <w:t>: Message-Digest Algothm 5, es un algoritmo que permite encriptar un mensaje.</w:t>
+        <w:t xml:space="preserve">: </w:t>
+      </w:r>
+      <w:proofErr w:type="spellStart"/>
+      <w:r>
+        <w:rPr>
+          <w:rFonts w:ascii="Arial" w:hAnsi="Arial" w:cs="Arial"/>
+          <w:sz w:val="24"/>
+          <w:szCs w:val="24"/>
+        </w:rPr>
+        <w:t>Message-Digest</w:t>
+      </w:r>
+      <w:proofErr w:type="spellEnd"/>
+      <w:r>
+        <w:rPr>
+          <w:rFonts w:ascii="Arial" w:hAnsi="Arial" w:cs="Arial"/>
+          <w:sz w:val="24"/>
+          <w:szCs w:val="24"/>
+        </w:rPr>
+        <w:t xml:space="preserve"> </w:t>
+      </w:r>
+      <w:proofErr w:type="spellStart"/>
+      <w:r>
+        <w:rPr>
+          <w:rFonts w:ascii="Arial" w:hAnsi="Arial" w:cs="Arial"/>
+          <w:sz w:val="24"/>
+          <w:szCs w:val="24"/>
+        </w:rPr>
+        <w:t>Algothm</w:t>
+      </w:r>
+      <w:proofErr w:type="spellEnd"/>
+      <w:r>
+        <w:rPr>
+          <w:rFonts w:ascii="Arial" w:hAnsi="Arial" w:cs="Arial"/>
+          <w:sz w:val="24"/>
+          <w:szCs w:val="24"/>
+        </w:rPr>
+        <w:t xml:space="preserve"> 5, es un algoritmo que permite encriptar un mensaje.</w:t>
       </w:r>
       <w:bookmarkStart w:id="8" w:name="_3j2qqm3" w:colFirst="0" w:colLast="0"/>
       <w:bookmarkStart w:id="9" w:name="_1y810tw" w:colFirst="0" w:colLast="0"/>
@@ -10704,14 +10777,73 @@
       </w:r>
       <w:bookmarkEnd w:id="57"/>
     </w:p>
-    <w:p>
-      <w:pPr>
-        <w:rPr>
-          <w:rFonts w:ascii="Arial" w:hAnsi="Arial" w:cs="Arial"/>
-          <w:sz w:val="24"/>
-          <w:szCs w:val="24"/>
-        </w:rPr>
-      </w:pPr>
+    <w:p/>
+    <w:p>
+      <w:pPr>
+        <w:rPr>
+          <w:rFonts w:ascii="Arial" w:hAnsi="Arial" w:cs="Arial"/>
+          <w:sz w:val="24"/>
+          <w:szCs w:val="24"/>
+        </w:rPr>
+      </w:pPr>
+      <w:r>
+        <w:rPr>
+          <w:rFonts w:ascii="Arial" w:hAnsi="Arial" w:cs="Arial"/>
+          <w:noProof/>
+          <w:sz w:val="24"/>
+          <w:szCs w:val="24"/>
+        </w:rPr>
+        <w:drawing>
+          <wp:inline distT="0" distB="0" distL="0" distR="0">
+            <wp:extent cx="5610225" cy="3458222"/>
+            <wp:effectExtent l="0" t="0" r="0" b="8890"/>
+            <wp:docPr id="5" name="Imagen 5" descr="C:\Users\Ingenieria\Desktop\Diagrama despliege.png"/>
+            <wp:cNvGraphicFramePr>
+              <a:graphicFrameLocks xmlns:a="http://schemas.openxmlformats.org/drawingml/2006/main" noChangeAspect="1"/>
+            </wp:cNvGraphicFramePr>
+            <a:graphic xmlns:a="http://schemas.openxmlformats.org/drawingml/2006/main">
+              <a:graphicData uri="http://schemas.openxmlformats.org/drawingml/2006/picture">
+                <pic:pic xmlns:pic="http://schemas.openxmlformats.org/drawingml/2006/picture">
+                  <pic:nvPicPr>
+                    <pic:cNvPr id="0" name="Picture 1" descr="C:\Users\Ingenieria\Desktop\Diagrama despliege.png"/>
+                    <pic:cNvPicPr>
+                      <a:picLocks noChangeAspect="1" noChangeArrowheads="1"/>
+                    </pic:cNvPicPr>
+                  </pic:nvPicPr>
+                  <pic:blipFill>
+                    <a:blip r:embed="rId15">
+                      <a:extLst>
+                        <a:ext uri="{28A0092B-C50C-407E-A947-70E740481C1C}">
+                          <a14:useLocalDpi xmlns:a14="http://schemas.microsoft.com/office/drawing/2010/main" val="0"/>
+                        </a:ext>
+                      </a:extLst>
+                    </a:blip>
+                    <a:srcRect/>
+                    <a:stretch>
+                      <a:fillRect/>
+                    </a:stretch>
+                  </pic:blipFill>
+                  <pic:spPr bwMode="auto">
+                    <a:xfrm>
+                      <a:off x="0" y="0"/>
+                      <a:ext cx="5624891" cy="3467262"/>
+                    </a:xfrm>
+                    <a:prstGeom prst="rect">
+                      <a:avLst/>
+                    </a:prstGeom>
+                    <a:noFill/>
+                    <a:ln>
+                      <a:noFill/>
+                    </a:ln>
+                  </pic:spPr>
+                </pic:pic>
+              </a:graphicData>
+            </a:graphic>
+          </wp:inline>
+        </w:drawing>
+      </w:r>
+      <w:bookmarkStart w:id="58" w:name="_GoBack"/>
+      <w:bookmarkEnd w:id="58"/>
     </w:p>
     <w:p>
       <w:pPr>
@@ -10723,7 +10855,7 @@
           <w:szCs w:val="24"/>
         </w:rPr>
       </w:pPr>
-      <w:bookmarkStart w:id="58" w:name="_Toc2617690"/>
+      <w:bookmarkStart w:id="59" w:name="_Toc2617690"/>
       <w:r>
         <w:rPr>
           <w:rFonts w:ascii="Arial" w:hAnsi="Arial" w:cs="Arial"/>
@@ -10733,7 +10865,7 @@
         <w:lastRenderedPageBreak/>
         <w:t>Diseño de Interfaces</w:t>
       </w:r>
-      <w:bookmarkEnd w:id="58"/>
+      <w:bookmarkEnd w:id="59"/>
     </w:p>
     <w:p>
       <w:pPr>
@@ -10768,7 +10900,7 @@
                     </pic:cNvPicPr>
                   </pic:nvPicPr>
                   <pic:blipFill>
-                    <a:blip r:embed="rId15">
+                    <a:blip r:embed="rId16">
                       <a:extLst>
                         <a:ext uri="{28A0092B-C50C-407E-A947-70E740481C1C}">
                           <a14:useLocalDpi xmlns:a14="http://schemas.microsoft.com/office/drawing/2010/main" val="0"/>
@@ -10834,7 +10966,7 @@
                     </pic:cNvPicPr>
                   </pic:nvPicPr>
                   <pic:blipFill>
-                    <a:blip r:embed="rId16">
+                    <a:blip r:embed="rId17">
                       <a:extLst>
                         <a:ext uri="{28A0092B-C50C-407E-A947-70E740481C1C}">
                           <a14:useLocalDpi xmlns:a14="http://schemas.microsoft.com/office/drawing/2010/main" val="0"/>
@@ -10891,7 +11023,7 @@
                     </pic:cNvPicPr>
                   </pic:nvPicPr>
                   <pic:blipFill>
-                    <a:blip r:embed="rId17">
+                    <a:blip r:embed="rId18">
                       <a:extLst>
                         <a:ext uri="{28A0092B-C50C-407E-A947-70E740481C1C}">
                           <a14:useLocalDpi xmlns:a14="http://schemas.microsoft.com/office/drawing/2010/main" val="0"/>
@@ -10948,7 +11080,7 @@
                     </pic:cNvPicPr>
                   </pic:nvPicPr>
                   <pic:blipFill>
-                    <a:blip r:embed="rId18">
+                    <a:blip r:embed="rId19">
                       <a:extLst>
                         <a:ext uri="{28A0092B-C50C-407E-A947-70E740481C1C}">
                           <a14:useLocalDpi xmlns:a14="http://schemas.microsoft.com/office/drawing/2010/main" val="0"/>
@@ -11005,7 +11137,7 @@
                     </pic:cNvPicPr>
                   </pic:nvPicPr>
                   <pic:blipFill>
-                    <a:blip r:embed="rId19">
+                    <a:blip r:embed="rId20">
                       <a:extLst>
                         <a:ext uri="{28A0092B-C50C-407E-A947-70E740481C1C}">
                           <a14:useLocalDpi xmlns:a14="http://schemas.microsoft.com/office/drawing/2010/main" val="0"/>
@@ -11062,7 +11194,7 @@
                     </pic:cNvPicPr>
                   </pic:nvPicPr>
                   <pic:blipFill>
-                    <a:blip r:embed="rId20">
+                    <a:blip r:embed="rId21">
                       <a:extLst>
                         <a:ext uri="{28A0092B-C50C-407E-A947-70E740481C1C}">
                           <a14:useLocalDpi xmlns:a14="http://schemas.microsoft.com/office/drawing/2010/main" val="0"/>
@@ -11119,7 +11251,7 @@
                     </pic:cNvPicPr>
                   </pic:nvPicPr>
                   <pic:blipFill>
-                    <a:blip r:embed="rId21">
+                    <a:blip r:embed="rId22">
                       <a:extLst>
                         <a:ext uri="{28A0092B-C50C-407E-A947-70E740481C1C}">
                           <a14:useLocalDpi xmlns:a14="http://schemas.microsoft.com/office/drawing/2010/main" val="0"/>
@@ -11176,7 +11308,7 @@
                     </pic:cNvPicPr>
                   </pic:nvPicPr>
                   <pic:blipFill>
-                    <a:blip r:embed="rId22">
+                    <a:blip r:embed="rId23">
                       <a:extLst>
                         <a:ext uri="{28A0092B-C50C-407E-A947-70E740481C1C}">
                           <a14:useLocalDpi xmlns:a14="http://schemas.microsoft.com/office/drawing/2010/main" val="0"/>
@@ -11218,7 +11350,7 @@
           <w:szCs w:val="24"/>
         </w:rPr>
       </w:pPr>
-      <w:bookmarkStart w:id="59" w:name="_Toc2617691"/>
+      <w:bookmarkStart w:id="60" w:name="_Toc2617691"/>
       <w:r>
         <w:rPr>
           <w:rFonts w:ascii="Arial" w:hAnsi="Arial" w:cs="Arial"/>
@@ -11228,7 +11360,7 @@
         <w:lastRenderedPageBreak/>
         <w:t>Inspección</w:t>
       </w:r>
-      <w:bookmarkEnd w:id="59"/>
+      <w:bookmarkEnd w:id="60"/>
     </w:p>
     <w:p>
       <w:pPr>
@@ -11263,7 +11395,7 @@
                     </pic:cNvPicPr>
                   </pic:nvPicPr>
                   <pic:blipFill>
-                    <a:blip r:embed="rId23">
+                    <a:blip r:embed="rId24">
                       <a:extLst>
                         <a:ext uri="{28A0092B-C50C-407E-A947-70E740481C1C}">
                           <a14:useLocalDpi xmlns:a14="http://schemas.microsoft.com/office/drawing/2010/main" val="0"/>
@@ -11294,8 +11426,6 @@
           </wp:inline>
         </w:drawing>
       </w:r>
-      <w:bookmarkStart w:id="60" w:name="_GoBack"/>
-      <w:bookmarkEnd w:id="60"/>
     </w:p>
     <w:p>
       <w:pPr>
@@ -11330,7 +11460,7 @@
                     </pic:cNvPicPr>
                   </pic:nvPicPr>
                   <pic:blipFill>
-                    <a:blip r:embed="rId24" cstate="print">
+                    <a:blip r:embed="rId25" cstate="print">
                       <a:extLst>
                         <a:ext uri="{28A0092B-C50C-407E-A947-70E740481C1C}">
                           <a14:useLocalDpi xmlns:a14="http://schemas.microsoft.com/office/drawing/2010/main" val="0"/>
@@ -11363,8 +11493,8 @@
       </w:r>
     </w:p>
     <w:sectPr>
-      <w:headerReference w:type="default" r:id="rId25"/>
-      <w:footerReference w:type="default" r:id="rId26"/>
+      <w:headerReference w:type="default" r:id="rId26"/>
+      <w:footerReference w:type="default" r:id="rId27"/>
       <w:pgSz w:w="12240" w:h="15840"/>
       <w:pgMar w:top="1440" w:right="1440" w:bottom="1440" w:left="1440" w:header="0" w:footer="720" w:gutter="0"/>
       <w:pgNumType w:start="0"/>
@@ -11433,7 +11563,7 @@
       <w:rPr>
         <w:noProof/>
       </w:rPr>
-      <w:t>20</w:t>
+      <w:t>25</w:t>
     </w:r>
     <w:r>
       <w:fldChar w:fldCharType="end"/>
@@ -15144,7 +15274,7 @@
 </file>
 
 <file path=customXml/itemProps1.xml><?xml version="1.0" encoding="utf-8"?>
-<ds:datastoreItem xmlns:ds="http://schemas.openxmlformats.org/officeDocument/2006/customXml" ds:itemID="{3AB76673-CC4F-466D-A92F-605F5CD1067A}">
+<ds:datastoreItem xmlns:ds="http://schemas.openxmlformats.org/officeDocument/2006/customXml" ds:itemID="{31359BD9-A1FA-4642-9FD3-CF891E16ADCF}">
   <ds:schemaRefs>
     <ds:schemaRef ds:uri="http://schemas.openxmlformats.org/officeDocument/2006/bibliography"/>
   </ds:schemaRefs>

</xml_diff>